<commit_message>
Clean tests for front end
</commit_message>
<xml_diff>
--- a/docs/doc.docx
+++ b/docs/doc.docx
@@ -35,8 +35,6 @@
         </w:rPr>
         <w:t>er</w:t>
       </w:r>
-      <w:bookmarkStart w:id="0" w:name="_GoBack"/>
-      <w:bookmarkEnd w:id="0"/>
     </w:p>
     <w:p>
       <w:pPr>
@@ -81,7 +79,7 @@
           <w:rFonts w:asciiTheme="majorHAnsi" w:eastAsia="Arial" w:hAnsiTheme="majorHAnsi" w:cs="Calibri Light"/>
           <w:sz w:val="28"/>
         </w:rPr>
-        <w:t>Version 1.0</w:t>
+        <w:t>Version 1.1</w:t>
       </w:r>
     </w:p>
     <w:p>
@@ -387,7 +385,7 @@
         </w:tc>
         <w:tc>
           <w:tcPr>
-            <w:tcW w:w="1116" w:type="dxa"/>
+            <w:tcW w:w="1119" w:type="dxa"/>
           </w:tcPr>
           <w:p>
             <w:pPr>
@@ -410,7 +408,7 @@
         </w:tc>
         <w:tc>
           <w:tcPr>
-            <w:tcW w:w="3435" w:type="dxa"/>
+            <w:tcW w:w="3433" w:type="dxa"/>
           </w:tcPr>
           <w:p>
             <w:pPr>
@@ -433,7 +431,7 @@
         </w:tc>
         <w:tc>
           <w:tcPr>
-            <w:tcW w:w="2138" w:type="dxa"/>
+            <w:tcW w:w="2137" w:type="dxa"/>
           </w:tcPr>
           <w:p>
             <w:pPr>
@@ -484,7 +482,7 @@
         </w:tc>
         <w:tc>
           <w:tcPr>
-            <w:tcW w:w="1116" w:type="dxa"/>
+            <w:tcW w:w="1119" w:type="dxa"/>
           </w:tcPr>
           <w:p>
             <w:pPr>
@@ -505,7 +503,7 @@
         </w:tc>
         <w:tc>
           <w:tcPr>
-            <w:tcW w:w="3435" w:type="dxa"/>
+            <w:tcW w:w="3433" w:type="dxa"/>
           </w:tcPr>
           <w:p>
             <w:pPr>
@@ -541,7 +539,7 @@
         </w:tc>
         <w:tc>
           <w:tcPr>
-            <w:tcW w:w="2138" w:type="dxa"/>
+            <w:tcW w:w="2137" w:type="dxa"/>
           </w:tcPr>
           <w:p>
             <w:pPr>
@@ -562,6 +560,106 @@
           </w:p>
         </w:tc>
       </w:tr>
+      <w:tr>
+        <w:trPr>
+          <w:trHeight w:val="556"/>
+          <w:jc w:val="center"/>
+        </w:trPr>
+        <w:tc>
+          <w:tcPr>
+            <w:tcW w:w="2169" w:type="dxa"/>
+          </w:tcPr>
+          <w:p>
+            <w:pPr>
+              <w:ind w:left="2"/>
+              <w:jc w:val="center"/>
+              <w:rPr>
+                <w:rFonts w:asciiTheme="majorHAnsi" w:hAnsiTheme="majorHAnsi" w:cs="Calibri Light"/>
+                <w:sz w:val="24"/>
+              </w:rPr>
+            </w:pPr>
+            <w:r>
+              <w:rPr>
+                <w:rFonts w:asciiTheme="majorHAnsi" w:eastAsia="Times New Roman" w:hAnsiTheme="majorHAnsi" w:cs="Calibri Light"/>
+                <w:sz w:val="28"/>
+              </w:rPr>
+              <w:t>16/02/2019</w:t>
+            </w:r>
+          </w:p>
+        </w:tc>
+        <w:tc>
+          <w:tcPr>
+            <w:tcW w:w="1119" w:type="dxa"/>
+          </w:tcPr>
+          <w:p>
+            <w:pPr>
+              <w:jc w:val="center"/>
+              <w:rPr>
+                <w:rFonts w:asciiTheme="majorHAnsi" w:hAnsiTheme="majorHAnsi" w:cs="Calibri Light"/>
+                <w:sz w:val="24"/>
+              </w:rPr>
+            </w:pPr>
+            <w:r>
+              <w:rPr>
+                <w:rFonts w:asciiTheme="majorHAnsi" w:eastAsia="Times New Roman" w:hAnsiTheme="majorHAnsi" w:cs="Calibri Light"/>
+                <w:sz w:val="28"/>
+              </w:rPr>
+              <w:t>1.1</w:t>
+            </w:r>
+          </w:p>
+        </w:tc>
+        <w:tc>
+          <w:tcPr>
+            <w:tcW w:w="3433" w:type="dxa"/>
+          </w:tcPr>
+          <w:p>
+            <w:pPr>
+              <w:ind w:left="2"/>
+              <w:jc w:val="center"/>
+              <w:rPr>
+                <w:rFonts w:asciiTheme="majorHAnsi" w:hAnsiTheme="majorHAnsi" w:cs="Calibri Light"/>
+                <w:sz w:val="24"/>
+              </w:rPr>
+            </w:pPr>
+            <w:r>
+              <w:rPr>
+                <w:rFonts w:asciiTheme="majorHAnsi" w:eastAsia="Times New Roman" w:hAnsiTheme="majorHAnsi" w:cs="Calibri Light"/>
+                <w:sz w:val="28"/>
+              </w:rPr>
+              <w:t>Mention order of execution of tests</w:t>
+            </w:r>
+            <w:r>
+              <w:rPr>
+                <w:rFonts w:asciiTheme="majorHAnsi" w:eastAsia="Times New Roman" w:hAnsiTheme="majorHAnsi" w:cs="Calibri Light"/>
+                <w:sz w:val="28"/>
+              </w:rPr>
+              <w:t>.</w:t>
+            </w:r>
+          </w:p>
+        </w:tc>
+        <w:tc>
+          <w:tcPr>
+            <w:tcW w:w="2137" w:type="dxa"/>
+          </w:tcPr>
+          <w:p>
+            <w:pPr>
+              <w:ind w:left="2"/>
+              <w:jc w:val="center"/>
+              <w:rPr>
+                <w:rFonts w:asciiTheme="majorHAnsi" w:hAnsiTheme="majorHAnsi" w:cs="Calibri Light"/>
+                <w:sz w:val="24"/>
+              </w:rPr>
+            </w:pPr>
+            <w:r>
+              <w:rPr>
+                <w:rFonts w:asciiTheme="majorHAnsi" w:eastAsia="Times New Roman" w:hAnsiTheme="majorHAnsi" w:cs="Calibri Light"/>
+                <w:sz w:val="28"/>
+              </w:rPr>
+              <w:t>Subhajit Das</w:t>
+            </w:r>
+          </w:p>
+        </w:tc>
+      </w:tr>
     </w:tbl>
     <w:p>
       <w:pPr>
@@ -1088,6 +1186,7 @@
           <w:rFonts w:asciiTheme="majorHAnsi" w:eastAsia="Times New Roman" w:hAnsiTheme="majorHAnsi" w:cs="Calibri Light"/>
           <w:sz w:val="28"/>
         </w:rPr>
+        <w:lastRenderedPageBreak/>
         <w:t xml:space="preserve"> </w:t>
       </w:r>
     </w:p>
@@ -1120,7 +1219,6 @@
           <w:rFonts w:asciiTheme="majorHAnsi" w:eastAsia="Times New Roman" w:hAnsiTheme="majorHAnsi" w:cs="Calibri Light"/>
           <w:sz w:val="28"/>
         </w:rPr>
-        <w:lastRenderedPageBreak/>
         <w:t xml:space="preserve"> </w:t>
       </w:r>
     </w:p>
@@ -5118,6 +5216,80 @@
       <w:pPr>
         <w:spacing w:after="44"/>
         <w:ind w:left="-5" w:hanging="10"/>
+        <w:jc w:val="both"/>
+        <w:rPr>
+          <w:rFonts w:asciiTheme="majorHAnsi" w:eastAsia="Times New Roman" w:hAnsiTheme="majorHAnsi" w:cs="Calibri Light"/>
+          <w:sz w:val="28"/>
+        </w:rPr>
+      </w:pPr>
+      <w:r>
+        <w:rPr>
+          <w:rFonts w:asciiTheme="majorHAnsi" w:eastAsia="Times New Roman" w:hAnsiTheme="majorHAnsi" w:cs="Calibri Light"/>
+          <w:sz w:val="28"/>
+        </w:rPr>
+        <w:t>To run automatic tests, the order of initialization is fixed:</w:t>
+      </w:r>
+    </w:p>
+    <w:p>
+      <w:pPr>
+        <w:spacing w:after="44"/>
+        <w:ind w:left="-5" w:hanging="10"/>
+        <w:jc w:val="both"/>
+        <w:rPr>
+          <w:rFonts w:asciiTheme="majorHAnsi" w:eastAsia="Times New Roman" w:hAnsiTheme="majorHAnsi" w:cs="Calibri Light"/>
+          <w:sz w:val="28"/>
+        </w:rPr>
+      </w:pPr>
+      <w:r>
+        <w:rPr>
+          <w:rFonts w:asciiTheme="majorHAnsi" w:eastAsia="Times New Roman" w:hAnsiTheme="majorHAnsi" w:cs="Calibri Light"/>
+          <w:sz w:val="28"/>
+        </w:rPr>
+        <w:t>Start and load database -&gt; Run backend -&gt; Run frontend</w:t>
+      </w:r>
+    </w:p>
+    <w:p>
+      <w:pPr>
+        <w:spacing w:after="44"/>
+        <w:ind w:left="-5" w:hanging="10"/>
+        <w:jc w:val="both"/>
+        <w:rPr>
+          <w:rFonts w:asciiTheme="majorHAnsi" w:eastAsia="Times New Roman" w:hAnsiTheme="majorHAnsi" w:cs="Calibri Light"/>
+          <w:sz w:val="28"/>
+        </w:rPr>
+      </w:pPr>
+    </w:p>
+    <w:p>
+      <w:pPr>
+        <w:spacing w:after="44"/>
+        <w:ind w:left="-5" w:hanging="10"/>
+        <w:jc w:val="both"/>
+        <w:rPr>
+          <w:rFonts w:asciiTheme="majorHAnsi" w:eastAsia="Times New Roman" w:hAnsiTheme="majorHAnsi" w:cs="Calibri Light"/>
+          <w:sz w:val="28"/>
+        </w:rPr>
+      </w:pPr>
+      <w:r>
+        <w:rPr>
+          <w:rFonts w:asciiTheme="majorHAnsi" w:eastAsia="Times New Roman" w:hAnsiTheme="majorHAnsi" w:cs="Calibri Light"/>
+          <w:sz w:val="28"/>
+        </w:rPr>
+        <w:t>The test cases mentioned in this document are for manual testing of running system.</w:t>
+      </w:r>
+      <w:r>
+        <w:rPr>
+          <w:rFonts w:asciiTheme="majorHAnsi" w:eastAsia="Times New Roman" w:hAnsiTheme="majorHAnsi" w:cs="Calibri Light"/>
+          <w:sz w:val="28"/>
+        </w:rPr>
+        <w:t xml:space="preserve"> This test are to be run at end.</w:t>
+      </w:r>
+      <w:bookmarkStart w:id="0" w:name="_GoBack"/>
+      <w:bookmarkEnd w:id="0"/>
+    </w:p>
+    <w:p>
+      <w:pPr>
+        <w:spacing w:after="44"/>
+        <w:ind w:left="-5" w:hanging="10"/>
         <w:rPr>
           <w:rFonts w:asciiTheme="majorHAnsi" w:eastAsia="Times New Roman" w:hAnsiTheme="majorHAnsi" w:cs="Calibri Light"/>
           <w:b/>
@@ -6074,6 +6246,7 @@
                 <w:b/>
                 <w:sz w:val="28"/>
               </w:rPr>
+              <w:lastRenderedPageBreak/>
               <w:t xml:space="preserve">Steps </w:t>
             </w:r>
           </w:p>
@@ -6306,15 +6479,7 @@
                 <w:rFonts w:asciiTheme="majorHAnsi" w:eastAsia="Times New Roman" w:hAnsiTheme="majorHAnsi" w:cs="Calibri Light"/>
                 <w:sz w:val="28"/>
               </w:rPr>
-              <w:t xml:space="preserve"> “Next” button should be active, while </w:t>
-            </w:r>
-            <w:r>
-              <w:rPr>
-                <w:rFonts w:asciiTheme="majorHAnsi" w:eastAsia="Times New Roman" w:hAnsiTheme="majorHAnsi" w:cs="Calibri Light"/>
-                <w:sz w:val="28"/>
-              </w:rPr>
-              <w:lastRenderedPageBreak/>
-              <w:t>“Prev” button should be disabled.</w:t>
+              <w:t xml:space="preserve"> “Next” button should be active, while “Prev” button should be disabled.</w:t>
             </w:r>
           </w:p>
         </w:tc>
@@ -6342,7 +6507,6 @@
                 <w:b/>
                 <w:sz w:val="28"/>
               </w:rPr>
-              <w:lastRenderedPageBreak/>
               <w:t xml:space="preserve">Pass/Fail </w:t>
             </w:r>
           </w:p>
@@ -7323,6 +7487,7 @@
                 <w:b/>
                 <w:sz w:val="28"/>
               </w:rPr>
+              <w:lastRenderedPageBreak/>
               <w:t xml:space="preserve">1. </w:t>
             </w:r>
           </w:p>
@@ -7465,7 +7630,6 @@
                 <w:b/>
                 <w:sz w:val="28"/>
               </w:rPr>
-              <w:lastRenderedPageBreak/>
               <w:t xml:space="preserve">2. </w:t>
             </w:r>
           </w:p>

</xml_diff>